<commit_message>
Not sure what changed here!
</commit_message>
<xml_diff>
--- a/Strategy of Project Files.docx
+++ b/Strategy of Project Files.docx
@@ -150,6 +150,8 @@
       <w:r>
         <w:t xml:space="preserve"> (folder)</w:t>
       </w:r>
+      <w:bookmarkStart w:id="0" w:name="_GoBack"/>
+      <w:bookmarkEnd w:id="0"/>
     </w:p>
     <w:p>
       <w:pPr>
@@ -441,6 +443,49 @@
         <w:ind w:left="360"/>
       </w:pPr>
       <w:r>
+        <w:t>prepareDataForGLM.R</w:t>
+      </w:r>
+    </w:p>
+    <w:p>
+      <w:pPr>
+        <w:ind w:left="360"/>
+      </w:pPr>
+      <w:r>
+        <w:tab/>
+        <w:t xml:space="preserve">reads: </w:t>
+      </w:r>
+      <w:r>
+        <w:t>Output/BachelerCountData.csv</w:t>
+      </w:r>
+      <w:r>
+        <w:t xml:space="preserve"> or </w:t>
+      </w:r>
+      <w:r>
+        <w:t>Output/BachelerCountData_filter.csv</w:t>
+      </w:r>
+    </w:p>
+    <w:p>
+      <w:pPr>
+        <w:ind w:left="360"/>
+      </w:pPr>
+      <w:r>
+        <w:tab/>
+        <w:t>reads: Data/Pol_shape</w:t>
+      </w:r>
+      <w:r>
+        <w:t>.csv</w:t>
+      </w:r>
+    </w:p>
+    <w:p>
+      <w:pPr>
+        <w:ind w:left="360"/>
+      </w:pPr>
+    </w:p>
+    <w:p>
+      <w:pPr>
+        <w:ind w:left="360"/>
+      </w:pPr>
+      <w:r>
         <w:t xml:space="preserve">make-F2-T1.r </w:t>
       </w:r>
     </w:p>
@@ -525,6 +570,9 @@
       <w:r>
         <w:t xml:space="preserve">modelPrepTest.R </w:t>
       </w:r>
+      <w:r>
+        <w:t xml:space="preserve"> [THIS IS MAYBE NOT NEEDED?]</w:t>
+      </w:r>
     </w:p>
     <w:p>
       <w:pPr>
@@ -545,61 +593,6 @@
         <w:ind w:left="360"/>
       </w:pPr>
       <w:r>
-        <w:t>prepareDataForGLM.R</w:t>
-      </w:r>
-    </w:p>
-    <w:p>
-      <w:pPr>
-        <w:ind w:left="360"/>
-      </w:pPr>
-      <w:r>
-        <w:tab/>
-        <w:t xml:space="preserve">reads: </w:t>
-      </w:r>
-      <w:r>
-        <w:t>Output/BachelerCountData.csv</w:t>
-      </w:r>
-      <w:r>
-        <w:t xml:space="preserve"> or </w:t>
-      </w:r>
-      <w:r>
-        <w:t>Output/BachelerCountData_filter.csv</w:t>
-      </w:r>
-    </w:p>
-    <w:p>
-      <w:pPr>
-        <w:ind w:left="360"/>
-      </w:pPr>
-      <w:r>
-        <w:tab/>
-        <w:t xml:space="preserve">reads: </w:t>
-      </w:r>
-      <w:r>
-        <w:t>GLM_Analysis/dat/OverviewSelCoeffwProteinFeatures.csv</w:t>
-      </w:r>
-    </w:p>
-    <w:p>
-      <w:pPr>
-        <w:ind w:left="360"/>
-      </w:pPr>
-      <w:r>
-        <w:tab/>
-        <w:t xml:space="preserve">reads: </w:t>
-      </w:r>
-      <w:r>
-        <w:t>GLM_Analysis/dat/OverviewSelCoeffwSHAPE.csv</w:t>
-      </w:r>
-    </w:p>
-    <w:p>
-      <w:pPr>
-        <w:ind w:left="360"/>
-      </w:pPr>
-    </w:p>
-    <w:p>
-      <w:pPr>
-        <w:ind w:left="360"/>
-      </w:pPr>
-      <w:r>
         <w:t xml:space="preserve">make-F3.r </w:t>
       </w:r>
     </w:p>
@@ -691,26 +684,6 @@
       <w:pPr>
         <w:ind w:left="360"/>
       </w:pPr>
-    </w:p>
-    <w:p>
-      <w:pPr>
-        <w:ind w:left="360"/>
-      </w:pPr>
-      <w:r>
-        <w:t xml:space="preserve">F1-v2.r </w:t>
-      </w:r>
-    </w:p>
-    <w:p>
-      <w:pPr>
-        <w:ind w:left="360"/>
-      </w:pPr>
-      <w:r>
-        <w:tab/>
-        <w:t xml:space="preserve">creates: </w:t>
-      </w:r>
-      <w:r>
-        <w:t>F1-ordered-", dat.file, "-v3.pdf"</w:t>
-      </w:r>
     </w:p>
     <w:p>
       <w:pPr>
@@ -853,8 +826,6 @@
       <w:pPr>
         <w:ind w:left="360"/>
       </w:pPr>
-      <w:bookmarkStart w:id="0" w:name="_GoBack"/>
-      <w:bookmarkEnd w:id="0"/>
     </w:p>
     <w:p>
       <w:pPr>
@@ -1997,7 +1968,7 @@
   <a:extraClrSchemeLst/>
   <a:extLst>
     <a:ext uri="{05A4C25C-085E-4340-85A3-A5531E510DB2}">
-      <thm15:themeFamily xmlns:thm15="http://schemas.microsoft.com/office/thememl/2012/main" xmlns="" name="Office Theme" id="{62F939B6-93AF-4DB8-9C6B-D6C7DFDC589F}" vid="{4A3C46E8-61CC-4603-A589-7422A47A8E4A}"/>
+      <thm15:themeFamily xmlns="" xmlns:thm15="http://schemas.microsoft.com/office/thememl/2012/main" name="Office Theme" id="{62F939B6-93AF-4DB8-9C6B-D6C7DFDC589F}" vid="{4A3C46E8-61CC-4603-A589-7422A47A8E4A}"/>
     </a:ext>
   </a:extLst>
 </a:theme>

</xml_diff>

<commit_message>
Small changes to plots
</commit_message>
<xml_diff>
--- a/Strategy of Project Files.docx
+++ b/Strategy of Project Files.docx
@@ -150,8 +150,6 @@
       <w:r>
         <w:t xml:space="preserve"> (folder)</w:t>
       </w:r>
-      <w:bookmarkStart w:id="0" w:name="_GoBack"/>
-      <w:bookmarkEnd w:id="0"/>
     </w:p>
     <w:p>
       <w:pPr>
@@ -836,6 +834,80 @@
       <w:pPr>
         <w:ind w:left="360"/>
       </w:pPr>
+    </w:p>
+    <w:p>
+      <w:pPr>
+        <w:pStyle w:val="Heading2"/>
+      </w:pPr>
+      <w:bookmarkStart w:id="0" w:name="_GoBack"/>
+      <w:bookmarkEnd w:id="0"/>
+      <w:r>
+        <w:t xml:space="preserve">For colors, I use this: </w:t>
+      </w:r>
+    </w:p>
+    <w:p>
+      <w:pPr>
+        <w:ind w:left="360"/>
+      </w:pPr>
+      <w:r>
+        <w:t>https://personal.sron.nl/~pault/</w:t>
+      </w:r>
+    </w:p>
+    <w:p>
+      <w:pPr>
+        <w:ind w:left="360"/>
+      </w:pPr>
+    </w:p>
+    <w:p>
+      <w:pPr>
+        <w:ind w:left="360"/>
+      </w:pPr>
+      <w:r>
+        <w:rPr>
+          <w:noProof/>
+        </w:rPr>
+        <w:drawing>
+          <wp:inline distT="0" distB="0" distL="0" distR="0" wp14:anchorId="5190CB96" wp14:editId="2A204AB6">
+            <wp:extent cx="5943600" cy="2584450"/>
+            <wp:effectExtent l="0" t="0" r="0" b="6350"/>
+            <wp:docPr id="1" name="Picture 1"/>
+            <wp:cNvGraphicFramePr>
+              <a:graphicFrameLocks xmlns:a="http://schemas.openxmlformats.org/drawingml/2006/main" noChangeAspect="1"/>
+            </wp:cNvGraphicFramePr>
+            <a:graphic xmlns:a="http://schemas.openxmlformats.org/drawingml/2006/main">
+              <a:graphicData uri="http://schemas.openxmlformats.org/drawingml/2006/picture">
+                <pic:pic xmlns:pic="http://schemas.openxmlformats.org/drawingml/2006/picture">
+                  <pic:nvPicPr>
+                    <pic:cNvPr id="0" name="Screen Shot 2017-11-07 at 8.41.59 AM.jpg"/>
+                    <pic:cNvPicPr/>
+                  </pic:nvPicPr>
+                  <pic:blipFill>
+                    <a:blip r:embed="rId6">
+                      <a:extLst>
+                        <a:ext uri="{28A0092B-C50C-407E-A947-70E740481C1C}">
+                          <a14:useLocalDpi xmlns:a14="http://schemas.microsoft.com/office/drawing/2010/main" val="0"/>
+                        </a:ext>
+                      </a:extLst>
+                    </a:blip>
+                    <a:stretch>
+                      <a:fillRect/>
+                    </a:stretch>
+                  </pic:blipFill>
+                  <pic:spPr>
+                    <a:xfrm>
+                      <a:off x="0" y="0"/>
+                      <a:ext cx="5943600" cy="2584450"/>
+                    </a:xfrm>
+                    <a:prstGeom prst="rect">
+                      <a:avLst/>
+                    </a:prstGeom>
+                  </pic:spPr>
+                </pic:pic>
+              </a:graphicData>
+            </a:graphic>
+          </wp:inline>
+        </w:drawing>
+      </w:r>
     </w:p>
     <w:p>
       <w:pPr>
@@ -1444,6 +1516,33 @@
       <w:contextualSpacing/>
     </w:pPr>
   </w:style>
+  <w:style w:type="paragraph" w:styleId="BalloonText">
+    <w:name w:val="Balloon Text"/>
+    <w:basedOn w:val="Normal"/>
+    <w:link w:val="BalloonTextChar"/>
+    <w:uiPriority w:val="99"/>
+    <w:semiHidden/>
+    <w:unhideWhenUsed/>
+    <w:rsid w:val="00075551"/>
+    <w:rPr>
+      <w:rFonts w:ascii="Lucida Grande" w:hAnsi="Lucida Grande" w:cs="Lucida Grande"/>
+      <w:sz w:val="18"/>
+      <w:szCs w:val="18"/>
+    </w:rPr>
+  </w:style>
+  <w:style w:type="character" w:customStyle="1" w:styleId="BalloonTextChar">
+    <w:name w:val="Balloon Text Char"/>
+    <w:basedOn w:val="DefaultParagraphFont"/>
+    <w:link w:val="BalloonText"/>
+    <w:uiPriority w:val="99"/>
+    <w:semiHidden/>
+    <w:rsid w:val="00075551"/>
+    <w:rPr>
+      <w:rFonts w:ascii="Lucida Grande" w:hAnsi="Lucida Grande" w:cs="Lucida Grande"/>
+      <w:sz w:val="18"/>
+      <w:szCs w:val="18"/>
+    </w:rPr>
+  </w:style>
 </w:styles>
 </file>
 
@@ -1710,6 +1809,33 @@
       <w:contextualSpacing/>
     </w:pPr>
   </w:style>
+  <w:style w:type="paragraph" w:styleId="BalloonText">
+    <w:name w:val="Balloon Text"/>
+    <w:basedOn w:val="Normal"/>
+    <w:link w:val="BalloonTextChar"/>
+    <w:uiPriority w:val="99"/>
+    <w:semiHidden/>
+    <w:unhideWhenUsed/>
+    <w:rsid w:val="00075551"/>
+    <w:rPr>
+      <w:rFonts w:ascii="Lucida Grande" w:hAnsi="Lucida Grande" w:cs="Lucida Grande"/>
+      <w:sz w:val="18"/>
+      <w:szCs w:val="18"/>
+    </w:rPr>
+  </w:style>
+  <w:style w:type="character" w:customStyle="1" w:styleId="BalloonTextChar">
+    <w:name w:val="Balloon Text Char"/>
+    <w:basedOn w:val="DefaultParagraphFont"/>
+    <w:link w:val="BalloonText"/>
+    <w:uiPriority w:val="99"/>
+    <w:semiHidden/>
+    <w:rsid w:val="00075551"/>
+    <w:rPr>
+      <w:rFonts w:ascii="Lucida Grande" w:hAnsi="Lucida Grande" w:cs="Lucida Grande"/>
+      <w:sz w:val="18"/>
+      <w:szCs w:val="18"/>
+    </w:rPr>
+  </w:style>
 </w:styles>
 </file>
 
@@ -1968,7 +2094,7 @@
   <a:extraClrSchemeLst/>
   <a:extLst>
     <a:ext uri="{05A4C25C-085E-4340-85A3-A5531E510DB2}">
-      <thm15:themeFamily xmlns="" xmlns:thm15="http://schemas.microsoft.com/office/thememl/2012/main" name="Office Theme" id="{62F939B6-93AF-4DB8-9C6B-D6C7DFDC589F}" vid="{4A3C46E8-61CC-4603-A589-7422A47A8E4A}"/>
+      <thm15:themeFamily xmlns:thm15="http://schemas.microsoft.com/office/thememl/2012/main" xmlns="" name="Office Theme" id="{62F939B6-93AF-4DB8-9C6B-D6C7DFDC589F}" vid="{4A3C46E8-61CC-4603-A589-7422A47A8E4A}"/>
     </a:ext>
   </a:extLst>
 </a:theme>

</xml_diff>

<commit_message>
Strategy of project files
</commit_message>
<xml_diff>
--- a/Strategy of Project Files.docx
+++ b/Strategy of Project Files.docx
@@ -17,8 +17,32 @@
         <w:pStyle w:val="Heading2"/>
       </w:pPr>
       <w:r>
-        <w:t xml:space="preserve">For colors, I use this: </w:t>
-      </w:r>
+        <w:t>For colors, we</w:t>
+      </w:r>
+      <w:r>
+        <w:t xml:space="preserve"> use this: </w:t>
+      </w:r>
+    </w:p>
+    <w:p>
+      <w:pPr>
+        <w:ind w:left="360" w:hanging="360"/>
+      </w:pPr>
+      <w:r>
+        <w:t xml:space="preserve">(set in </w:t>
+      </w:r>
+      <w:r>
+        <w:t>baseRscript.R</w:t>
+      </w:r>
+      <w:r>
+        <w:t>)</w:t>
+      </w:r>
+    </w:p>
+    <w:p>
+      <w:pPr>
+        <w:ind w:left="360" w:hanging="360"/>
+      </w:pPr>
+      <w:bookmarkStart w:id="0" w:name="_GoBack"/>
+      <w:bookmarkEnd w:id="0"/>
     </w:p>
     <w:p>
       <w:pPr>
@@ -159,6 +183,17 @@
     </w:p>
     <w:p>
       <w:pPr>
+        <w:ind w:left="360"/>
+      </w:pPr>
+      <w:r>
+        <w:t xml:space="preserve">writes: needs: </w:t>
+      </w:r>
+      <w:r>
+        <w:t>BachelerCountData_Threshold1.csv</w:t>
+      </w:r>
+    </w:p>
+    <w:p>
+      <w:pPr>
         <w:ind w:left="360" w:hanging="360"/>
       </w:pPr>
     </w:p>
@@ -225,19 +260,86 @@
         <w:pStyle w:val="Heading2"/>
       </w:pPr>
       <w:r>
-        <w:t>% Rscript CheckWhetherDataCompWModelBacheler.R</w:t>
-      </w:r>
-    </w:p>
-    <w:p>
-      <w:bookmarkStart w:id="0" w:name="_GoBack"/>
-      <w:bookmarkEnd w:id="0"/>
-    </w:p>
+        <w:t>CheckWhetherDataCompWModelBacheler.R</w:t>
+      </w:r>
+    </w:p>
+    <w:p>
+      <w:r>
+        <w:tab/>
+        <w:t>All code in Simulations folder</w:t>
+      </w:r>
+    </w:p>
+    <w:p>
+      <w:r>
+        <w:tab/>
+        <w:t xml:space="preserve">uses: </w:t>
+      </w:r>
+      <w:r>
+        <w:t>./Code_and_shellscript/HIVevolution_HIV1site5000</w:t>
+      </w:r>
+    </w:p>
+    <w:p>
+      <w:r>
+        <w:tab/>
+        <w:t xml:space="preserve">based on </w:t>
+      </w:r>
+      <w:r>
+        <w:t>./Code_and_shellscript/HIVevolution_HIV1</w:t>
+      </w:r>
+      <w:r>
+        <w:t>.cpp</w:t>
+      </w:r>
+    </w:p>
+    <w:p>
+      <w:r>
+        <w:tab/>
+        <w:t xml:space="preserve">uses: </w:t>
+      </w:r>
+      <w:r>
+        <w:t>./Code_and_shellscript/tempscript.sh</w:t>
+      </w:r>
+    </w:p>
+    <w:p>
+      <w:r>
+        <w:tab/>
+        <w:t xml:space="preserve">uses: </w:t>
+      </w:r>
+      <w:r>
+        <w:t>./Code_and_shellscript/</w:t>
+      </w:r>
+      <w:r>
+        <w:t>make_HIV1site</w:t>
+      </w:r>
+    </w:p>
+    <w:p>
+      <w:r>
+        <w:tab/>
+        <w:t xml:space="preserve">creates: </w:t>
+      </w:r>
+      <w:r>
+        <w:t>SimFreqs172.csv</w:t>
+      </w:r>
+      <w:r>
+        <w:t xml:space="preserve"> / SimFreqs173</w:t>
+      </w:r>
+      <w:r>
+        <w:t>.csv</w:t>
+      </w:r>
+      <w:r>
+        <w:t xml:space="preserve"> / SimFreqs174</w:t>
+      </w:r>
+      <w:r>
+        <w:t>.csv</w:t>
+      </w:r>
+    </w:p>
+    <w:p/>
+    <w:p/>
+    <w:p/>
     <w:p>
       <w:pPr>
         <w:pStyle w:val="Heading2"/>
       </w:pPr>
       <w:r>
-        <w:lastRenderedPageBreak/>
         <w:t>"MakeTrees_To_Check_Hypermutation.R"</w:t>
       </w:r>
     </w:p>
@@ -391,28 +493,7 @@
         <w:tab/>
       </w:r>
       <w:r>
-        <w:rPr>
-          <w:highlight w:val="yellow"/>
-        </w:rPr>
         <w:t>"Output/SimFreqs174.csv"</w:t>
-      </w:r>
-      <w:r>
-        <w:rPr>
-          <w:highlight w:val="yellow"/>
-        </w:rPr>
-        <w:t xml:space="preserve"> (simulations are done with code in folder SimulationsEstimatingSelCoeffSims</w:t>
-      </w:r>
-      <w:r>
-        <w:rPr>
-          <w:highlight w:val="yellow"/>
-        </w:rPr>
-        <w:t xml:space="preserve"> and "RScriptMutSel_ImitateData.r"       </w:t>
-      </w:r>
-      <w:r>
-        <w:rPr>
-          <w:highlight w:val="yellow"/>
-        </w:rPr>
-        <w:t>)</w:t>
       </w:r>
       <w:r>
         <w:t xml:space="preserve"> </w:t>
@@ -724,49 +805,52 @@
     </w:p>
     <w:p/>
     <w:p>
-      <w:r>
-        <w:rPr>
-          <w:highlight w:val="yellow"/>
+      <w:pPr>
+        <w:rPr>
+          <w:b/>
+        </w:rPr>
+      </w:pPr>
+      <w:r>
+        <w:rPr>
+          <w:b/>
+        </w:rPr>
+        <w:t xml:space="preserve">Run: </w:t>
+      </w:r>
+      <w:r>
+        <w:rPr>
+          <w:b/>
         </w:rPr>
         <w:t>creat</w:t>
       </w:r>
       <w:r>
         <w:rPr>
-          <w:highlight w:val="yellow"/>
+          <w:b/>
         </w:rPr>
         <w:t>eFrequencies-Lehman.R</w:t>
       </w:r>
     </w:p>
     <w:p>
-      <w:pPr>
-        <w:rPr>
-          <w:highlight w:val="yellow"/>
-        </w:rPr>
-      </w:pPr>
-      <w:r>
-        <w:rPr>
-          <w:b/>
-          <w:highlight w:val="yellow"/>
-        </w:rPr>
-        <w:t xml:space="preserve">writes: </w:t>
-      </w:r>
-      <w:r>
-        <w:rPr>
-          <w:highlight w:val="yellow"/>
-        </w:rPr>
-        <w:t>Output/OverviewSelCoeffLehman.csv</w:t>
-      </w:r>
-    </w:p>
-    <w:p>
-      <w:pPr>
-        <w:rPr>
-          <w:b/>
-        </w:rPr>
-      </w:pPr>
-      <w:r>
-        <w:rPr>
-          <w:highlight w:val="yellow"/>
-        </w:rPr>
+      <w:r>
+        <w:tab/>
+        <w:t>needs Data/LehmanData/PleuniAlignments (alignments thanks to Dr Scott Roy)</w:t>
+      </w:r>
+    </w:p>
+    <w:p>
+      <w:r>
+        <w:rPr>
+          <w:b/>
+        </w:rPr>
+        <w:tab/>
+      </w:r>
+      <w:r>
+        <w:t>writes: Output/OverviewSelCoeffLehman.csv</w:t>
+      </w:r>
+    </w:p>
+    <w:p>
+      <w:r>
+        <w:tab/>
+      </w:r>
+      <w:r>
         <w:t>writes: Output/OverviewSelCoeffZanini.csv</w:t>
       </w:r>
     </w:p>
@@ -1424,59 +1508,88 @@
     <w:p>
       <w:pPr>
         <w:pStyle w:val="Heading2"/>
-        <w:rPr>
-          <w:highlight w:val="yellow"/>
-        </w:rPr>
-      </w:pPr>
-      <w:r>
-        <w:rPr>
-          <w:highlight w:val="yellow"/>
-        </w:rPr>
+      </w:pPr>
+      <w:r>
         <w:t>Stanford epidemic data comparison</w:t>
       </w:r>
     </w:p>
     <w:p>
       <w:pPr>
         <w:rPr>
-          <w:highlight w:val="yellow"/>
-        </w:rPr>
-      </w:pPr>
-      <w:r>
-        <w:rPr>
-          <w:b/>
-          <w:highlight w:val="yellow"/>
-        </w:rPr>
-        <w:t xml:space="preserve">What </w:t>
-      </w:r>
-      <w:r>
-        <w:rPr>
-          <w:highlight w:val="yellow"/>
-        </w:rPr>
-        <w:t xml:space="preserve">createFrequencies-Stanford.R"       </w:t>
-      </w:r>
-    </w:p>
-    <w:p>
-      <w:pPr>
-        <w:rPr>
-          <w:b/>
-        </w:rPr>
-      </w:pPr>
-      <w:r>
-        <w:rPr>
-          <w:highlight w:val="yellow"/>
-        </w:rPr>
+          <w:b/>
+        </w:rPr>
+      </w:pPr>
+      <w:r>
+        <w:rPr>
+          <w:b/>
+        </w:rPr>
+        <w:t>Run:</w:t>
+      </w:r>
+      <w:r>
+        <w:rPr>
+          <w:b/>
+        </w:rPr>
+        <w:t xml:space="preserve"> createFrequencies-Stanford.R"       </w:t>
+      </w:r>
+    </w:p>
+    <w:p>
+      <w:r>
+        <w:tab/>
+        <w:t>needs: Data/StanfordData/subtypeB-pr_naive_aligned.fasta</w:t>
+      </w:r>
+    </w:p>
+    <w:p>
+      <w:r>
+        <w:tab/>
+        <w:t>needs: Data/StanfordData/subtypeB-rt_naive_aligned.fasta</w:t>
+      </w:r>
+    </w:p>
+    <w:p>
+      <w:r>
+        <w:tab/>
+        <w:t xml:space="preserve">creates: </w:t>
+      </w:r>
+      <w:r>
         <w:t>freqPatTs_Stanford.csv</w:t>
       </w:r>
       <w:r>
-        <w:t xml:space="preserve">     </w:t>
-      </w:r>
-    </w:p>
-    <w:p>
-      <w:pPr>
-        <w:ind w:left="360"/>
-      </w:pPr>
-      <w:r>
-        <w:t xml:space="preserve">"CalculatePlotR2StanfordBacheler.R" </w:t>
+        <w:t xml:space="preserve">    </w:t>
+      </w:r>
+    </w:p>
+    <w:p>
+      <w:pPr>
+        <w:rPr>
+          <w:b/>
+        </w:rPr>
+      </w:pPr>
+      <w:r>
+        <w:rPr>
+          <w:b/>
+        </w:rPr>
+        <w:t xml:space="preserve">Run: </w:t>
+      </w:r>
+      <w:r>
+        <w:rPr>
+          <w:b/>
+        </w:rPr>
+        <w:t xml:space="preserve"> </w:t>
+      </w:r>
+      <w:r>
+        <w:rPr>
+          <w:b/>
+        </w:rPr>
+        <w:t xml:space="preserve">CalculatePlotR2StanfordBacheler.R" </w:t>
+      </w:r>
+    </w:p>
+    <w:p>
+      <w:r>
+        <w:rPr>
+          <w:b/>
+        </w:rPr>
+        <w:tab/>
+      </w:r>
+      <w:r>
+        <w:t>creates: StanfordVsBacheler2017Nov27.png</w:t>
       </w:r>
     </w:p>
     <w:p>
@@ -1537,11 +1650,6 @@
     </w:p>
     <w:p>
       <w:pPr>
-        <w:ind w:left="360"/>
-      </w:pPr>
-    </w:p>
-    <w:p>
-      <w:pPr>
         <w:pStyle w:val="Heading2"/>
       </w:pPr>
       <w:r>
@@ -1553,15 +1661,24 @@
         <w:ind w:left="360"/>
       </w:pPr>
       <w:r>
-        <w:t xml:space="preserve">"ConfIntervalsOutliersAnalysis.R"    </w:t>
-      </w:r>
-    </w:p>
-    <w:p>
-      <w:pPr>
-        <w:ind w:left="360"/>
-      </w:pPr>
-      <w:r>
-        <w:t xml:space="preserve">"RandomizeLocation.R"               </w:t>
+        <w:t>C</w:t>
+      </w:r>
+      <w:r>
+        <w:t>onfIntervalsOutliersAnalysis.R</w:t>
+      </w:r>
+      <w:r>
+        <w:t xml:space="preserve">   </w:t>
+      </w:r>
+    </w:p>
+    <w:p>
+      <w:pPr>
+        <w:ind w:left="360"/>
+      </w:pPr>
+      <w:r>
+        <w:t>RandomizeLocation.R</w:t>
+      </w:r>
+      <w:r>
+        <w:t xml:space="preserve">              </w:t>
       </w:r>
     </w:p>
     <w:p>
@@ -1582,23 +1699,112 @@
         <w:ind w:left="360"/>
       </w:pPr>
       <w:r>
-        <w:t xml:space="preserve">"prepareDataForGLM.R"                </w:t>
-      </w:r>
-    </w:p>
-    <w:p>
-      <w:pPr>
-        <w:ind w:left="360"/>
-      </w:pPr>
-      <w:r>
-        <w:t xml:space="preserve">GLM_ModeledFreqsNov2017.r"         </w:t>
-      </w:r>
-    </w:p>
-    <w:p>
-      <w:pPr>
-        <w:ind w:left="360"/>
-      </w:pPr>
-      <w:r>
-        <w:t xml:space="preserve">"helperFunctionsForGLMPlots.R"       </w:t>
+        <w:t>prepareDataForGLM.R</w:t>
+      </w:r>
+    </w:p>
+    <w:p>
+      <w:pPr>
+        <w:ind w:left="360"/>
+      </w:pPr>
+      <w:r>
+        <w:t xml:space="preserve">needs: </w:t>
+      </w:r>
+      <w:r>
+        <w:t>BachelerCountData_Threshold1.csv</w:t>
+      </w:r>
+    </w:p>
+    <w:p>
+      <w:pPr>
+        <w:ind w:left="360"/>
+      </w:pPr>
+      <w:r>
+        <w:t xml:space="preserve">needs: </w:t>
+      </w:r>
+      <w:r>
+        <w:t>OverviewSelCoeff_BachelerFilter.csv</w:t>
+      </w:r>
+      <w:r>
+        <w:t xml:space="preserve">   </w:t>
+      </w:r>
+    </w:p>
+    <w:p>
+      <w:pPr>
+        <w:ind w:left="360"/>
+      </w:pPr>
+      <w:r>
+        <w:t xml:space="preserve">needs: </w:t>
+      </w:r>
+      <w:r>
+        <w:t>Pol_SHAPE.csv</w:t>
+      </w:r>
+      <w:r>
+        <w:t xml:space="preserve">       </w:t>
+      </w:r>
+    </w:p>
+    <w:p>
+      <w:pPr>
+        <w:ind w:left="360"/>
+      </w:pPr>
+      <w:r>
+        <w:t xml:space="preserve">writes: </w:t>
+      </w:r>
+      <w:r>
+        <w:t>datFitModel.csv</w:t>
+      </w:r>
+    </w:p>
+    <w:p>
+      <w:pPr>
+        <w:ind w:left="360" w:hanging="360"/>
+      </w:pPr>
+      <w:r>
+        <w:t>Run: GLM_ModeledFreqsNov2017.r</w:t>
+      </w:r>
+      <w:r>
+        <w:t xml:space="preserve">  </w:t>
+      </w:r>
+    </w:p>
+    <w:p>
+      <w:pPr>
+        <w:ind w:left="360" w:hanging="360"/>
+      </w:pPr>
+      <w:r>
+        <w:tab/>
+        <w:t xml:space="preserve">writes: </w:t>
+      </w:r>
+      <w:r>
+        <w:t>GLMResultsText.txt</w:t>
+      </w:r>
+    </w:p>
+    <w:p>
+      <w:pPr>
+        <w:ind w:left="360"/>
+      </w:pPr>
+      <w:r>
+        <w:t>needs: helperFunctionsForGLMPlots.R</w:t>
+      </w:r>
+    </w:p>
+    <w:p>
+      <w:pPr>
+        <w:ind w:left="360"/>
+      </w:pPr>
+      <w:r>
+        <w:t xml:space="preserve">creates: </w:t>
+      </w:r>
+      <w:r>
+        <w:t>modeled_freqs_Sep2017_2.png</w:t>
+      </w:r>
+    </w:p>
+    <w:p>
+      <w:pPr>
+        <w:ind w:left="360"/>
+      </w:pPr>
+    </w:p>
+    <w:p>
+      <w:pPr>
+        <w:ind w:left="360"/>
+      </w:pPr>
+      <w:r>
+        <w:t xml:space="preserve">       </w:t>
       </w:r>
     </w:p>
     <w:p>
@@ -1656,6 +1862,12 @@
       <w:pPr>
         <w:ind w:left="360"/>
       </w:pPr>
+      <w:r>
+        <w:rPr>
+          <w:highlight w:val="yellow"/>
+        </w:rPr>
+        <w:t>creates: modeled_sels_May2017.pdf</w:t>
+      </w:r>
     </w:p>
     <w:p>
       <w:pPr>

</xml_diff>